<commit_message>
description for special attribut
</commit_message>
<xml_diff>
--- a/docs/Fahrschul-Manager_Doku.docx
+++ b/docs/Fahrschul-Manager_Doku.docx
@@ -3700,25 +3700,7 @@
                                         <w:sz w:val="26"/>
                                         <w:szCs w:val="26"/>
                                       </w:rPr>
-                                      <w:t xml:space="preserve">Christophe </w:t>
-                                    </w:r>
-                                    <w:proofErr w:type="spellStart"/>
-                                    <w:r>
-                                      <w:rPr>
-                                        <w:color w:val="000000" w:themeColor="text1"/>
-                                        <w:sz w:val="26"/>
-                                        <w:szCs w:val="26"/>
-                                      </w:rPr>
-                                      <w:t>Paleyron</w:t>
-                                    </w:r>
-                                    <w:proofErr w:type="spellEnd"/>
-                                    <w:r>
-                                      <w:rPr>
-                                        <w:color w:val="000000" w:themeColor="text1"/>
-                                        <w:sz w:val="26"/>
-                                        <w:szCs w:val="26"/>
-                                      </w:rPr>
-                                      <w:t>, Luis Schulte</w:t>
+                                      <w:t>Christophe Paleyron, Luis Schulte</w:t>
                                     </w:r>
                                   </w:sdtContent>
                                 </w:sdt>
@@ -3818,25 +3800,7 @@
                                   <w:sz w:val="26"/>
                                   <w:szCs w:val="26"/>
                                 </w:rPr>
-                                <w:t xml:space="preserve">Christophe </w:t>
-                              </w:r>
-                              <w:proofErr w:type="spellStart"/>
-                              <w:r>
-                                <w:rPr>
-                                  <w:color w:val="000000" w:themeColor="text1"/>
-                                  <w:sz w:val="26"/>
-                                  <w:szCs w:val="26"/>
-                                </w:rPr>
-                                <w:t>Paleyron</w:t>
-                              </w:r>
-                              <w:proofErr w:type="spellEnd"/>
-                              <w:r>
-                                <w:rPr>
-                                  <w:color w:val="000000" w:themeColor="text1"/>
-                                  <w:sz w:val="26"/>
-                                  <w:szCs w:val="26"/>
-                                </w:rPr>
-                                <w:t>, Luis Schulte</w:t>
+                                <w:t>Christophe Paleyron, Luis Schulte</w:t>
                               </w:r>
                             </w:sdtContent>
                           </w:sdt>
@@ -4414,16 +4378,8 @@
         <w:rPr>
           <w:rFonts w:cstheme="minorHAnsi"/>
         </w:rPr>
-        <w:t xml:space="preserve">Christophe </w:t>
-      </w:r>
-      <w:proofErr w:type="spellStart"/>
-      <w:r>
-        <w:rPr>
-          <w:rFonts w:cstheme="minorHAnsi"/>
-        </w:rPr>
-        <w:t>Paleyron</w:t>
-      </w:r>
-      <w:proofErr w:type="spellEnd"/>
+        <w:t>Christophe Paleyron</w:t>
+      </w:r>
     </w:p>
     <w:p>
       <w:pPr>
@@ -7734,19 +7690,32 @@
         <w:t xml:space="preserve">Zwei umfangreiche Meilensteinsitzungen dienen zur Feststellung, ob das Projekt durchgeführt werden kann. Beurteilt werden vor allem der Zeitplan und ob es realisierbar hinsichtlich der gewünschten Anforderungen ist. </w:t>
       </w:r>
       <w:r>
-        <w:t>Es werden außerdem an den Meilensteinsitzungen Stundennachweise und Protokolle abgegeben, die verschiedenste Informationen beinhalten.</w:t>
-      </w:r>
-      <w:r>
-        <w:t xml:space="preserve"> </w:t>
-      </w:r>
-      <w:r>
-        <w:t>Des Weiteren dienen diese Sitzungen dazu, mit der Lehrkraft welche als Projektbegleiter fungiert, den aktuellen Zwischenstand mit den erreichten Zielen sowie die nächsten Schritte zu besprechen. Abschließend wird der Endstand auf der Technikerbörse im April präsentiert. Hier haben Firmen sowie Interessierte die Möglichkeit, das Erreichte zu begutachten und uns zum Projekt in vollem Umfang zu befragen.</w:t>
+        <w:t xml:space="preserve">Es werden außerdem an den Meilensteinsitzungen Stundennachweise und Protokolle abgegeben, die verschiedenste Informationen beinhalten. </w:t>
+      </w:r>
+      <w:r>
+        <w:t xml:space="preserve">Des Weiteren dienen diese Sitzungen dazu, mit der </w:t>
+      </w:r>
+      <w:proofErr w:type="gramStart"/>
+      <w:r>
+        <w:t>Lehrkraft</w:t>
+      </w:r>
+      <w:proofErr w:type="gramEnd"/>
+      <w:r>
+        <w:t xml:space="preserve"> welche als Projektbegleiter fungiert, den aktuellen Zwischenstand mit den erreichten Zielen sowie die nächsten Schritte zu besprechen. Abschließend wird der Endstand auf der Technikerbörse im April präsentiert. Hier haben Firmen sowie Interessierte die Möglichkeit, das Erreichte zu begutachten und uns zum Projekt in vollem Umfang zu befragen.</w:t>
       </w:r>
     </w:p>
     <w:p/>
     <w:p>
       <w:r>
-        <w:t xml:space="preserve">Im Folgendem wird die Projektarbeit „Fahrschul-Manager“ beschrieben, in der es um die Entwicklung einer App für die Verwaltung von Fahrschulen geht. Die Arbeit umfasst die Beschreibung des Projektes und dessen Ziele, geht anschließend auf die Planung und Durchführung ein und zeigt Abschließend ein Fazit mit einer kritischen </w:t>
+        <w:t xml:space="preserve">Im Folgendem wird die Projektarbeit „Fahrschul-Manager“ beschrieben, in der es um die Entwicklung einer App für die Verwaltung von Fahrschulen geht. Die Arbeit umfasst die Beschreibung des Projektes und dessen Ziele, geht anschließend auf die Planung und Durchführung ein und zeigt </w:t>
+      </w:r>
+      <w:proofErr w:type="gramStart"/>
+      <w:r>
+        <w:t>Abschließend</w:t>
+      </w:r>
+      <w:proofErr w:type="gramEnd"/>
+      <w:r>
+        <w:t xml:space="preserve"> ein Fazit mit einer kritischen </w:t>
       </w:r>
       <w:r>
         <w:t>Selbstreflexion</w:t>
@@ -7843,7 +7812,15 @@
         <w:t xml:space="preserve"> </w:t>
       </w:r>
       <w:r>
-        <w:t>Ziel zu erreichen haben wir uns folgende Aufteilung überlegt in der wir Teilziele und Arbeitspakte aufgeführt haben:</w:t>
+        <w:t xml:space="preserve">Ziel zu erreichen haben wir uns folgende Aufteilung </w:t>
+      </w:r>
+      <w:proofErr w:type="gramStart"/>
+      <w:r>
+        <w:t>überlegt</w:t>
+      </w:r>
+      <w:proofErr w:type="gramEnd"/>
+      <w:r>
+        <w:t xml:space="preserve"> in der wir Teilziele und Arbeitspakte aufgeführt haben:</w:t>
       </w:r>
     </w:p>
     <w:p>
@@ -7962,11 +7939,24 @@
       <w:r>
         <w:t xml:space="preserve"> </w:t>
       </w:r>
+      <w:proofErr w:type="gramStart"/>
       <w:r>
         <w:t>das</w:t>
       </w:r>
       <w:r>
-        <w:t xml:space="preserve"> verwalten der Fahrzeuge oder Anhänger, und der neuen Terminvergabe bei spontan abgesagten Terminen für Probleme oder Stress gesorgt hatte. Nicht selten entstanden dadurch Leerläufe zwischen Fahrstunden welche für Fahrlehrer in vielerlei Hinsicht ein Problem sind. Nicht nur das versucht werden muss die Zeit sinnvoll zu </w:t>
+        <w:t xml:space="preserve"> verwalten</w:t>
+      </w:r>
+      <w:proofErr w:type="gramEnd"/>
+      <w:r>
+        <w:t xml:space="preserve"> der Fahrzeuge oder Anhänger, und der neuen Terminvergabe bei spontan abgesagten Terminen für Probleme oder Stress gesorgt hatte. Nicht selten entstanden dadurch Leerläufe </w:t>
+      </w:r>
+      <w:proofErr w:type="gramStart"/>
+      <w:r>
+        <w:t>zwischen Fahrstunden</w:t>
+      </w:r>
+      <w:proofErr w:type="gramEnd"/>
+      <w:r>
+        <w:t xml:space="preserve"> welche für Fahrlehrer in vielerlei Hinsicht ein Problem sind. Nicht nur das versucht werden muss die Zeit sinnvoll zu </w:t>
       </w:r>
       <w:r>
         <w:t>überbrücken,</w:t>
@@ -8463,8 +8453,13 @@
         </w:numPr>
       </w:pPr>
       <w:r>
-        <w:t>Verschlüsselte Datenübertragung zwischen App und Backend</w:t>
-      </w:r>
+        <w:t xml:space="preserve">Verschlüsselte Datenübertragung zwischen App und </w:t>
+      </w:r>
+      <w:proofErr w:type="gramStart"/>
+      <w:r>
+        <w:t>Backend</w:t>
+      </w:r>
+      <w:proofErr w:type="gramEnd"/>
     </w:p>
     <w:p>
       <w:pPr>
@@ -8564,15 +8559,7 @@
     </w:p>
     <w:p>
       <w:r>
-        <w:t xml:space="preserve">Zur Umsetzung dieser Idee haben wir uns entschieden, das Framework Flutter mit der Programmiersprache Dart zu verwenden. Ein wesentlicher Grund dafür ist, dass Herr </w:t>
-      </w:r>
-      <w:proofErr w:type="spellStart"/>
-      <w:r>
-        <w:t>Paleyron</w:t>
-      </w:r>
-      <w:proofErr w:type="spellEnd"/>
-      <w:r>
-        <w:t xml:space="preserve"> bereits Erfahrung mit Flutter hat und dieses Wissen gezielt in unser Abschlussprojekt einbringen konnte. Zudem ist Flutter speziell für die App-Entwicklung konzipiert und ermöglicht eine schnelle Bereitstellung auf mobilen Endgeräten.</w:t>
+        <w:t>Zur Umsetzung dieser Idee haben wir uns entschieden, das Framework Flutter mit der Programmiersprache Dart zu verwenden. Ein wesentlicher Grund dafür ist, dass Herr Paleyron bereits Erfahrung mit Flutter hat und dieses Wissen gezielt in unser Abschlussprojekt einbringen konnte. Zudem ist Flutter speziell für die App-Entwicklung konzipiert und ermöglicht eine schnelle Bereitstellung auf mobilen Endgeräten.</w:t>
       </w:r>
     </w:p>
     <w:p/>
@@ -8732,7 +8719,15 @@
     </w:p>
     <w:p>
       <w:r>
-        <w:t>Aus unseren Überlegungen entstanden folgende Entitäten (Später in der Datenbank als Tabellen umgesetzt):</w:t>
+        <w:t>Aus unseren Überlegungen entstanden folgende Entitäten (</w:t>
+      </w:r>
+      <w:proofErr w:type="gramStart"/>
+      <w:r>
+        <w:t>Später</w:t>
+      </w:r>
+      <w:proofErr w:type="gramEnd"/>
+      <w:r>
+        <w:t xml:space="preserve"> in der Datenbank als Tabellen umgesetzt):</w:t>
       </w:r>
     </w:p>
     <w:p>
@@ -8961,16 +8956,40 @@
     </w:p>
     <w:p>
       <w:r>
-        <w:t>Als erstes ist aufgefallen das Kardinalitäten angepasst werden müssen. In der Bestehenden Logik wäre es nicht möglich gewesen einen Fahrschüler im System zu haben welcher keine Fahrstunden zugewiesen hat</w:t>
-      </w:r>
-      <w:r>
-        <w:t xml:space="preserve"> (aufgrund der 1:n Beziehung)</w:t>
+        <w:t xml:space="preserve">Als erstes </w:t>
+      </w:r>
+      <w:proofErr w:type="gramStart"/>
+      <w:r>
+        <w:t>ist</w:t>
+      </w:r>
+      <w:proofErr w:type="gramEnd"/>
+      <w:r>
+        <w:t xml:space="preserve"> aufgefallen das Kardinalitäten angepasst werden müssen. In der Bestehenden Logik wäre es nicht möglich gewesen einen Fahrschüler im System zu haben welcher keine Fahrstunden zugewiesen hat</w:t>
+      </w:r>
+      <w:r>
+        <w:t xml:space="preserve"> (aufgrund der </w:t>
+      </w:r>
+      <w:proofErr w:type="gramStart"/>
+      <w:r>
+        <w:t>1:n</w:t>
+      </w:r>
+      <w:proofErr w:type="gramEnd"/>
+      <w:r>
+        <w:t xml:space="preserve"> Beziehung)</w:t>
       </w:r>
       <w:r>
         <w:t>. Neu angelegte Fahrschüler z.B. haben aber noch keine eingetragenen Fahrstunden.</w:t>
       </w:r>
       <w:r>
-        <w:t xml:space="preserve"> Aus diesem Grund musste die 1:n Beziehung in eine 1:cn Beziehung umgewandelt werden damit ein Fahrschüler auch null Fahrstunden haben kann.</w:t>
+        <w:t xml:space="preserve"> Aus diesem Grund musste die </w:t>
+      </w:r>
+      <w:proofErr w:type="gramStart"/>
+      <w:r>
+        <w:t>1:n</w:t>
+      </w:r>
+      <w:proofErr w:type="gramEnd"/>
+      <w:r>
+        <w:t xml:space="preserve"> Beziehung in eine 1:cn Beziehung umgewandelt werden damit ein Fahrschüler auch null Fahrstunden haben kann.</w:t>
       </w:r>
     </w:p>
     <w:p>
@@ -9014,7 +9033,15 @@
         <w:t xml:space="preserve"> (Erläuterung im folgenden Absatz)</w:t>
       </w:r>
       <w:r>
-        <w:t>. Und der User, welcher nötig ist um darzustellen ob ein User in die Kategorie Fahrlehrer oder Fahrschüler fällt.</w:t>
+        <w:t xml:space="preserve">. Und der User, welcher nötig </w:t>
+      </w:r>
+      <w:proofErr w:type="gramStart"/>
+      <w:r>
+        <w:t>ist</w:t>
+      </w:r>
+      <w:proofErr w:type="gramEnd"/>
+      <w:r>
+        <w:t xml:space="preserve"> um darzustellen ob ein User in die Kategorie Fahrlehrer oder Fahrschüler fällt.</w:t>
       </w:r>
     </w:p>
     <w:p>
@@ -9175,7 +9202,15 @@
         <w:t>dass</w:t>
       </w:r>
       <w:r>
-        <w:t xml:space="preserve"> es sich bei Back4app um eine Objektorientierte Datenbank handelt wurde als Primärschlüssel die </w:t>
+        <w:t xml:space="preserve"> es sich bei Back4app um eine Objektorientierte Datenbank </w:t>
+      </w:r>
+      <w:proofErr w:type="gramStart"/>
+      <w:r>
+        <w:t>handelt</w:t>
+      </w:r>
+      <w:proofErr w:type="gramEnd"/>
+      <w:r>
+        <w:t xml:space="preserve"> wurde als Primärschlüssel die </w:t>
       </w:r>
       <w:proofErr w:type="spellStart"/>
       <w:r>
@@ -9200,7 +9235,15 @@
         <w:t>,</w:t>
       </w:r>
       <w:r>
-        <w:t xml:space="preserve"> sowie die Primär und Fremdschlüssel um die Relation zwischen den Tabellen darzustellen.</w:t>
+        <w:t xml:space="preserve"> sowie die Primär und </w:t>
+      </w:r>
+      <w:proofErr w:type="gramStart"/>
+      <w:r>
+        <w:t>Fremdschlüssel</w:t>
+      </w:r>
+      <w:proofErr w:type="gramEnd"/>
+      <w:r>
+        <w:t xml:space="preserve"> um die Relation zwischen den Tabellen darzustellen.</w:t>
       </w:r>
     </w:p>
     <w:p>
@@ -9327,11 +9370,25 @@
       </w:r>
       <w:proofErr w:type="spellStart"/>
       <w:r>
-        <w:t>updatedAt</w:t>
+        <w:t>updat</w:t>
+      </w:r>
+      <w:r>
+        <w:t>e</w:t>
+      </w:r>
+      <w:r>
+        <w:t>dAt</w:t>
       </w:r>
       <w:proofErr w:type="spellEnd"/>
       <w:r>
-        <w:t>, usw. hinzugefügt sowie immer wieder neue Attribute welche sich erst im Laufe der aktiven Entwicklung der App herauskristallisierten.</w:t>
+        <w:t xml:space="preserve">, usw. hinzugefügt sowie immer wieder neue </w:t>
+      </w:r>
+      <w:proofErr w:type="gramStart"/>
+      <w:r>
+        <w:t>Attribute</w:t>
+      </w:r>
+      <w:proofErr w:type="gramEnd"/>
+      <w:r>
+        <w:t xml:space="preserve"> welche sich erst im Laufe der aktiven Entwicklung der App herauskristallisierten.</w:t>
       </w:r>
     </w:p>
     <w:p>
@@ -9353,7 +9410,15 @@
         <w:t xml:space="preserve"> Pointer</w:t>
       </w:r>
       <w:r>
-        <w:t>, welcher in der Datenbank so eingestellt ist das er zu seiner jeweiligen Tabelle verweist. Das liegt an unserer Datenbank welche Objektorientiert ist. Auf diese Weise wird die Primär und Fremdschlüssel Beziehung darstellt.</w:t>
+        <w:t xml:space="preserve">, welcher in der Datenbank so eingestellt </w:t>
+      </w:r>
+      <w:proofErr w:type="gramStart"/>
+      <w:r>
+        <w:t>ist</w:t>
+      </w:r>
+      <w:proofErr w:type="gramEnd"/>
+      <w:r>
+        <w:t xml:space="preserve"> das er zu seiner jeweiligen Tabelle verweist. Das liegt an unserer Datenbank welche Objektorientiert ist. Auf diese Weise wird die Primär und Fremdschlüssel Beziehung darstellt.</w:t>
       </w:r>
     </w:p>
     <w:p>
@@ -9361,6 +9426,119 @@
         <w:t>Spezielle Attribute erklärt:</w:t>
       </w:r>
     </w:p>
+    <w:p>
+      <w:r>
+        <w:t xml:space="preserve">In der Tabelle _User wurde das Attribut </w:t>
+      </w:r>
+      <w:proofErr w:type="spellStart"/>
+      <w:r>
+        <w:t>firstSession</w:t>
+      </w:r>
+      <w:proofErr w:type="spellEnd"/>
+      <w:r>
+        <w:t xml:space="preserve"> als Boolean hinzugefügt (siehe Abb. 6). Bei der Registrierung eines neuen Benutzers wird ein Passwort generiert und das Attribut </w:t>
+      </w:r>
+      <w:proofErr w:type="spellStart"/>
+      <w:r>
+        <w:t>firstSession</w:t>
+      </w:r>
+      <w:proofErr w:type="spellEnd"/>
+      <w:r>
+        <w:t xml:space="preserve"> auf </w:t>
+      </w:r>
+      <w:proofErr w:type="spellStart"/>
+      <w:r>
+        <w:t>true</w:t>
+      </w:r>
+      <w:proofErr w:type="spellEnd"/>
+      <w:r>
+        <w:t xml:space="preserve"> gesetzt. Dadurch wird der Benutzer beim ersten Login in der Anwendung aufgefordert, sein Passwort zu ändern. Nach erfolgreicher Änderung des Passworts wird der Wert von </w:t>
+      </w:r>
+      <w:proofErr w:type="spellStart"/>
+      <w:r>
+        <w:t>firstSession</w:t>
+      </w:r>
+      <w:proofErr w:type="spellEnd"/>
+      <w:r>
+        <w:t xml:space="preserve"> auf </w:t>
+      </w:r>
+      <w:proofErr w:type="spellStart"/>
+      <w:r>
+        <w:t>false</w:t>
+      </w:r>
+      <w:proofErr w:type="spellEnd"/>
+      <w:r>
+        <w:t xml:space="preserve"> aktualisiert.</w:t>
+      </w:r>
+    </w:p>
+    <w:p>
+      <w:r>
+        <w:t xml:space="preserve">In der Tabelle Fahrstunden wurden die Attribute </w:t>
+      </w:r>
+      <w:proofErr w:type="spellStart"/>
+      <w:r>
+        <w:t>UpdatedGesamtStd</w:t>
+      </w:r>
+      <w:proofErr w:type="spellEnd"/>
+      <w:r>
+        <w:t xml:space="preserve"> und Freigeben als </w:t>
+      </w:r>
+      <w:proofErr w:type="spellStart"/>
+      <w:r>
+        <w:t>Booleans</w:t>
+      </w:r>
+      <w:proofErr w:type="spellEnd"/>
+      <w:r>
+        <w:t xml:space="preserve"> hinzugefügt (siehe Abb. 6). Das Attribut </w:t>
+      </w:r>
+      <w:proofErr w:type="spellStart"/>
+      <w:r>
+        <w:t>UpdatedGesamtStd</w:t>
+      </w:r>
+      <w:proofErr w:type="spellEnd"/>
+      <w:r>
+        <w:t xml:space="preserve"> dient zur automatischen Berechnung der gesamten gefahrenen Fahrstunden eines Fahrschülers. Hierfür wurde in Back4App ein </w:t>
+      </w:r>
+      <w:proofErr w:type="spellStart"/>
+      <w:r>
+        <w:t>Scheduled</w:t>
+      </w:r>
+      <w:proofErr w:type="spellEnd"/>
+      <w:r>
+        <w:t xml:space="preserve"> Job eingerichtet, der in regelmäßigen Abständen nach Datensätzen in der Tabelle Fahrstunden sucht, bei denen </w:t>
+      </w:r>
+      <w:proofErr w:type="spellStart"/>
+      <w:r>
+        <w:t>UpdatedGesamtStd</w:t>
+      </w:r>
+      <w:proofErr w:type="spellEnd"/>
+      <w:r>
+        <w:t xml:space="preserve"> auf </w:t>
+      </w:r>
+      <w:proofErr w:type="spellStart"/>
+      <w:r>
+        <w:t>false</w:t>
+      </w:r>
+      <w:proofErr w:type="spellEnd"/>
+      <w:r>
+        <w:t xml:space="preserve"> gesetzt ist. Anschließend wird über die gefundenen Einträge iteriert, die gefahrenen Fahrstunden jeweils berechnet und den Gesamtfahrstunden des Fahrschülers hinzugefügt.</w:t>
+      </w:r>
+      <w:r>
+        <w:t xml:space="preserve"> </w:t>
+      </w:r>
+      <w:r>
+        <w:t xml:space="preserve">Mit dem Attribut Freigeben kann ein Fahrlehrer eine Fahrstunde für seine aktiven Fahrschüler freigeben. Die Fahrschüler können diese Fahrstunde anschließend auf ihrer Homepage einsehen und buchen. Sobald die Fahrstunde erfolgreich von einem Fahrschüler gebucht wurde, wird der Wert von Freigeben auf </w:t>
+      </w:r>
+      <w:proofErr w:type="spellStart"/>
+      <w:r>
+        <w:t>false</w:t>
+      </w:r>
+      <w:proofErr w:type="spellEnd"/>
+      <w:r>
+        <w:t xml:space="preserve"> gesetzt, wodurch die Fahrstunde nicht mehr öffentlich sichtbar ist.</w:t>
+      </w:r>
+    </w:p>
+    <w:p/>
     <w:p>
       <w:pPr>
         <w:keepNext/>
@@ -9369,7 +9547,6 @@
         <w:rPr>
           <w:noProof/>
         </w:rPr>
-        <w:lastRenderedPageBreak/>
         <w:drawing>
           <wp:inline distT="0" distB="0" distL="0" distR="0" wp14:anchorId="54C50D49" wp14:editId="75686924">
             <wp:extent cx="6425590" cy="4826442"/>
@@ -9694,22 +9871,7 @@
     </w:p>
     <w:p>
       <w:r>
-        <w:t>Das</w:t>
-      </w:r>
-      <w:r>
-        <w:t xml:space="preserve"> Ablaufdiagramm spielt eine </w:t>
-      </w:r>
-      <w:r>
-        <w:t>wichtige</w:t>
-      </w:r>
-      <w:r>
-        <w:t xml:space="preserve"> Rolle in der Entwicklungsphase </w:t>
-      </w:r>
-      <w:r>
-        <w:t>der</w:t>
-      </w:r>
-      <w:r>
-        <w:t xml:space="preserve"> App, da es die Navigation und Struktur visuell darstellt. Es zeigt auf einfache Weise, wie sich Benutzer durch die App bewegen und welche Verbindungen zwischen den einzelnen Seiten bestehen.</w:t>
+        <w:t>Das Ablaufdiagramm spielt eine wichtige Rolle in der Entwicklungsphase der App, da es die Navigation und Struktur visuell darstellt. Es zeigt auf einfache Weise, wie sich Benutzer durch die App bewegen und welche Verbindungen zwischen den einzelnen Seiten bestehen.</w:t>
       </w:r>
     </w:p>
     <w:p>
@@ -9719,10 +9881,7 @@
     </w:p>
     <w:p>
       <w:r>
-        <w:t>Darüber hinaus dient das Ablaufdiagramm als Dokumentation, die zukünftigen Entwicklern hilft, sich schneller in die Struktur der Anwendung einzuarbeiten</w:t>
-      </w:r>
-      <w:r>
-        <w:t>. Sowie für uns</w:t>
+        <w:t>Darüber hinaus dient das Ablaufdiagramm als Dokumentation, die zukünftigen Entwicklern hilft, sich schneller in die Struktur der Anwendung einzuarbeiten. Sowie für uns</w:t>
       </w:r>
       <w:r>
         <w:t>,</w:t>
@@ -9736,7 +9895,15 @@
     </w:p>
     <w:p>
       <w:r>
-        <w:t>Für unsere App haben wir jeweils ein Ablaufdiagramm welches für einen Fahrschüler gilt erstellt, sowie eines für den Fahrlehrer.</w:t>
+        <w:t xml:space="preserve">Für unsere App haben wir jeweils ein </w:t>
+      </w:r>
+      <w:proofErr w:type="gramStart"/>
+      <w:r>
+        <w:t>Ablaufdiagramm</w:t>
+      </w:r>
+      <w:proofErr w:type="gramEnd"/>
+      <w:r>
+        <w:t xml:space="preserve"> welches für einen Fahrschüler gilt erstellt, sowie eines für den Fahrlehrer.</w:t>
       </w:r>
     </w:p>
     <w:p>
@@ -9835,7 +10002,15 @@
     </w:p>
     <w:p>
       <w:r>
-        <w:t>Unseren vorgegebenen Zeitplan konnten wir gut einhalten und hatten an dieser Stelle keine Probleme. In den Meilensteinsitzungen haben wir jeweils Festgestellt an welcher Stelle im Projekt wir uns befinden, und wie viele Stunden jeder Einzelne bereits Investiert hat.</w:t>
+        <w:t xml:space="preserve">Unseren vorgegebenen Zeitplan konnten wir gut einhalten und hatten an dieser Stelle keine Probleme. In den Meilensteinsitzungen haben wir jeweils </w:t>
+      </w:r>
+      <w:proofErr w:type="gramStart"/>
+      <w:r>
+        <w:t>Festgestellt</w:t>
+      </w:r>
+      <w:proofErr w:type="gramEnd"/>
+      <w:r>
+        <w:t xml:space="preserve"> an welcher Stelle im Projekt wir uns befinden, und wie viele Stunden jeder Einzelne bereits Investiert hat.</w:t>
       </w:r>
     </w:p>
     <w:p>
@@ -10313,7 +10488,21 @@
         <w:rPr>
           <w:color w:val="00B050"/>
         </w:rPr>
-        <w:t>Fahrlehrer und Fahrschüler können sich nicht registrieren. Ein Fahrlehrer der zur einer Fahrschule gehört registriert seine Fahrschüler und seine neue Mitarbeiter/</w:t>
+        <w:t xml:space="preserve">Fahrlehrer und Fahrschüler können sich nicht registrieren. Ein </w:t>
+      </w:r>
+      <w:proofErr w:type="gramStart"/>
+      <w:r>
+        <w:rPr>
+          <w:color w:val="00B050"/>
+        </w:rPr>
+        <w:t>Fahrlehrer</w:t>
+      </w:r>
+      <w:proofErr w:type="gramEnd"/>
+      <w:r>
+        <w:rPr>
+          <w:color w:val="00B050"/>
+        </w:rPr>
+        <w:t xml:space="preserve"> der zur einer Fahrschule gehört registriert seine Fahrschüler und seine neue Mitarbeiter/</w:t>
       </w:r>
       <w:proofErr w:type="spellStart"/>
       <w:r>
@@ -12836,7 +13025,6 @@
   <w:style w:type="character" w:default="1" w:styleId="Absatz-Standardschriftart">
     <w:name w:val="Default Paragraph Font"/>
     <w:uiPriority w:val="1"/>
-    <w:semiHidden/>
     <w:unhideWhenUsed/>
   </w:style>
   <w:style w:type="table" w:default="1" w:styleId="NormaleTabelle">

</xml_diff>